<commit_message>
update to clientlibs & Editable Templates
</commit_message>
<xml_diff>
--- a/ClientLibs/Calling Clientlibs specific to a particular component.docx
+++ b/ClientLibs/Calling Clientlibs specific to a particular component.docx
@@ -7,19 +7,10 @@
         <w:pStyle w:val="Heading1"/>
       </w:pPr>
       <w:r>
-        <w:t xml:space="preserve">Using specific </w:t>
-      </w:r>
-      <w:proofErr w:type="spellStart"/>
-      <w:r>
-        <w:t>clientlibs</w:t>
-      </w:r>
-      <w:proofErr w:type="spellEnd"/>
-      <w:r>
-        <w:t xml:space="preserve"> for a component dialog</w:t>
-      </w:r>
-    </w:p>
-    <w:p>
-      <w:proofErr w:type="spellStart"/>
+        <w:t>Using specific clientlibs for a component dialog</w:t>
+      </w:r>
+    </w:p>
+    <w:p>
       <w:r>
         <w:rPr>
           <w:b/>
@@ -27,7 +18,6 @@
         </w:rPr>
         <w:t>Cq.authoring.dialog</w:t>
       </w:r>
-      <w:proofErr w:type="spellEnd"/>
       <w:r>
         <w:rPr>
           <w:b/>
@@ -36,19 +26,10 @@
         <w:t xml:space="preserve"> </w:t>
       </w:r>
       <w:r>
-        <w:t xml:space="preserve">is the global category of </w:t>
-      </w:r>
-      <w:proofErr w:type="spellStart"/>
-      <w:r>
-        <w:t>clientLibs</w:t>
-      </w:r>
-      <w:proofErr w:type="spellEnd"/>
-      <w:r>
-        <w:t xml:space="preserve"> which are loaded for all the dialogs in a page.</w:t>
-      </w:r>
-    </w:p>
-    <w:p>
-      <w:proofErr w:type="spellStart"/>
+        <w:t>is the global category of clientLibs which are loaded for all the dialogs in a page.</w:t>
+      </w:r>
+    </w:p>
+    <w:p>
       <w:r>
         <w:rPr>
           <w:b/>
@@ -57,7 +38,6 @@
         </w:rPr>
         <w:t>Cq.authoring.dialog</w:t>
       </w:r>
-      <w:proofErr w:type="spellEnd"/>
       <w:r>
         <w:rPr>
           <w:b/>
@@ -65,7 +45,6 @@
         </w:rPr>
         <w:t xml:space="preserve"> </w:t>
       </w:r>
-      <w:proofErr w:type="gramStart"/>
       <w:r>
         <w:t xml:space="preserve">or </w:t>
       </w:r>
@@ -75,47 +54,23 @@
           <w:i/>
           <w:color w:val="FF0000"/>
         </w:rPr>
-        <w:t xml:space="preserve"> </w:t>
-      </w:r>
-      <w:proofErr w:type="spellStart"/>
+        <w:t xml:space="preserve"> cq.authoring.editor.hook</w:t>
+      </w:r>
       <w:r>
         <w:rPr>
           <w:b/>
           <w:i/>
-          <w:color w:val="FF0000"/>
-        </w:rPr>
-        <w:t>cq.authoring.editor.hook</w:t>
-      </w:r>
-      <w:proofErr w:type="spellEnd"/>
-      <w:proofErr w:type="gramEnd"/>
-      <w:r>
-        <w:rPr>
-          <w:b/>
-          <w:i/>
         </w:rPr>
         <w:t xml:space="preserve"> </w:t>
       </w:r>
       <w:r>
-        <w:t xml:space="preserve">is the </w:t>
-      </w:r>
-      <w:proofErr w:type="spellStart"/>
-      <w:r>
-        <w:t>clientLibs</w:t>
-      </w:r>
-      <w:proofErr w:type="spellEnd"/>
-      <w:r>
-        <w:t xml:space="preserve"> for dialogs</w:t>
-      </w:r>
-    </w:p>
-    <w:p>
-      <w:r>
-        <w:t xml:space="preserve">To load our component specific </w:t>
-      </w:r>
-      <w:proofErr w:type="spellStart"/>
-      <w:r>
-        <w:t>clientlibs</w:t>
-      </w:r>
-      <w:proofErr w:type="spellEnd"/>
+        <w:t>is the clientLibs for dialogs</w:t>
+      </w:r>
+    </w:p>
+    <w:p>
+      <w:r>
+        <w:t>To load our component specific clientlibs</w:t>
+      </w:r>
     </w:p>
     <w:p>
       <w:pPr>
@@ -126,57 +81,12 @@
         </w:numPr>
       </w:pPr>
       <w:r>
-        <w:t>Create folder structure as /apps/&lt;</w:t>
-      </w:r>
-      <w:proofErr w:type="spellStart"/>
-      <w:r>
-        <w:t>ourProject</w:t>
-      </w:r>
-      <w:proofErr w:type="spellEnd"/>
-      <w:r>
-        <w:t>&gt;/components/</w:t>
-      </w:r>
-      <w:proofErr w:type="spellStart"/>
-      <w:r>
-        <w:t>componentA</w:t>
-      </w:r>
-      <w:proofErr w:type="spellEnd"/>
-      <w:r>
-        <w:t>/dialog</w:t>
-      </w:r>
-    </w:p>
-    <w:p>
-      <w:r>
-        <w:t xml:space="preserve">                                                              /apps/&lt;</w:t>
-      </w:r>
-      <w:proofErr w:type="spellStart"/>
-      <w:r>
-        <w:t>ourProject</w:t>
-      </w:r>
-      <w:proofErr w:type="spellEnd"/>
-      <w:r>
-        <w:t>&gt;/</w:t>
-      </w:r>
-      <w:proofErr w:type="spellStart"/>
-      <w:proofErr w:type="gramStart"/>
-      <w:r>
-        <w:t>clientLibs</w:t>
-      </w:r>
-      <w:proofErr w:type="spellEnd"/>
-      <w:r>
-        <w:t>(</w:t>
-      </w:r>
-      <w:proofErr w:type="gramEnd"/>
-      <w:r>
-        <w:t xml:space="preserve">category: </w:t>
-      </w:r>
-      <w:proofErr w:type="spellStart"/>
-      <w:r>
-        <w:t>harshithLibs</w:t>
-      </w:r>
-      <w:proofErr w:type="spellEnd"/>
-      <w:r>
-        <w:t>)</w:t>
+        <w:t>Create folder structure as /apps/&lt;ourProject&gt;/components/componentA/dialog</w:t>
+      </w:r>
+    </w:p>
+    <w:p>
+      <w:r>
+        <w:t xml:space="preserve">                                                              /apps/&lt;ourProject&gt;/clientLibs(category: harshithLibs)</w:t>
       </w:r>
     </w:p>
     <w:p>
@@ -188,17 +98,8 @@
         </w:numPr>
       </w:pPr>
       <w:r>
-        <w:t xml:space="preserve">Now under the dialog of </w:t>
-      </w:r>
-      <w:proofErr w:type="gramStart"/>
-      <w:r>
-        <w:t>component ,</w:t>
-      </w:r>
-      <w:proofErr w:type="gramEnd"/>
-      <w:r>
-        <w:t xml:space="preserve"> we give a property ‘</w:t>
-      </w:r>
-      <w:proofErr w:type="spellStart"/>
+        <w:t>Now under the dialog of component , we give a property ‘</w:t>
+      </w:r>
       <w:r>
         <w:rPr>
           <w:b/>
@@ -206,20 +107,11 @@
         </w:rPr>
         <w:t>extraClientlibs</w:t>
       </w:r>
-      <w:proofErr w:type="spellEnd"/>
       <w:r>
         <w:t>’ with</w:t>
       </w:r>
       <w:r>
-        <w:t xml:space="preserve"> value pointing to </w:t>
-      </w:r>
-      <w:proofErr w:type="spellStart"/>
-      <w:r>
-        <w:t>harshithLibs</w:t>
-      </w:r>
-      <w:proofErr w:type="spellEnd"/>
-      <w:r>
-        <w:t>. This node type is of below type</w:t>
+        <w:t xml:space="preserve"> value pointing to harshithLibs. This node type is of below type</w:t>
       </w:r>
       <w:r>
         <w:rPr>
@@ -230,7 +122,6 @@
         </w:rPr>
         <w:t xml:space="preserve"> </w:t>
       </w:r>
-      <w:proofErr w:type="spellStart"/>
       <w:r>
         <w:rPr>
           <w:rFonts w:ascii="Consolas" w:hAnsi="Consolas" w:cs="Consolas"/>
@@ -241,7 +132,6 @@
         </w:rPr>
         <w:t>sling:resourceType</w:t>
       </w:r>
-      <w:proofErr w:type="spellEnd"/>
       <w:r>
         <w:rPr>
           <w:rFonts w:ascii="Consolas" w:hAnsi="Consolas" w:cs="Consolas"/>
@@ -262,80 +152,12 @@
           <w:szCs w:val="24"/>
           <w:shd w:val="clear" w:color="auto" w:fill="E8F2FE"/>
         </w:rPr>
-        <w:t>"</w:t>
-      </w:r>
-      <w:proofErr w:type="spellStart"/>
-      <w:r>
-        <w:rPr>
-          <w:rFonts w:ascii="Consolas" w:hAnsi="Consolas" w:cs="Consolas"/>
-          <w:i/>
-          <w:iCs/>
-          <w:color w:val="2A00FF"/>
-          <w:sz w:val="24"/>
-          <w:szCs w:val="24"/>
-          <w:shd w:val="clear" w:color="auto" w:fill="E8F2FE"/>
-        </w:rPr>
-        <w:t>cq</w:t>
-      </w:r>
-      <w:proofErr w:type="spellEnd"/>
-      <w:r>
-        <w:rPr>
-          <w:rFonts w:ascii="Consolas" w:hAnsi="Consolas" w:cs="Consolas"/>
-          <w:i/>
-          <w:iCs/>
-          <w:color w:val="2A00FF"/>
-          <w:sz w:val="24"/>
-          <w:szCs w:val="24"/>
-          <w:shd w:val="clear" w:color="auto" w:fill="E8F2FE"/>
-        </w:rPr>
-        <w:t>/</w:t>
-      </w:r>
-      <w:proofErr w:type="spellStart"/>
-      <w:r>
-        <w:rPr>
-          <w:rFonts w:ascii="Consolas" w:hAnsi="Consolas" w:cs="Consolas"/>
-          <w:i/>
-          <w:iCs/>
-          <w:color w:val="2A00FF"/>
-          <w:sz w:val="24"/>
-          <w:szCs w:val="24"/>
-          <w:shd w:val="clear" w:color="auto" w:fill="E8F2FE"/>
-        </w:rPr>
-        <w:t>gui</w:t>
-      </w:r>
-      <w:proofErr w:type="spellEnd"/>
-      <w:r>
-        <w:rPr>
-          <w:rFonts w:ascii="Consolas" w:hAnsi="Consolas" w:cs="Consolas"/>
-          <w:i/>
-          <w:iCs/>
-          <w:color w:val="2A00FF"/>
-          <w:sz w:val="24"/>
-          <w:szCs w:val="24"/>
-          <w:shd w:val="clear" w:color="auto" w:fill="E8F2FE"/>
-        </w:rPr>
-        <w:t>/components/authoring/dialog"</w:t>
-      </w:r>
-    </w:p>
-    <w:p>
-      <w:r>
-        <w:t xml:space="preserve">This way we can load the </w:t>
-      </w:r>
-      <w:proofErr w:type="spellStart"/>
-      <w:r>
-        <w:t>clientLibs</w:t>
-      </w:r>
-      <w:proofErr w:type="spellEnd"/>
-      <w:r>
-        <w:t xml:space="preserve"> (</w:t>
-      </w:r>
-      <w:proofErr w:type="spellStart"/>
-      <w:r>
-        <w:t>harshithLibs</w:t>
-      </w:r>
-      <w:proofErr w:type="spellEnd"/>
-      <w:r>
-        <w:t>) while editing the component A</w:t>
+        <w:t>"cq/gui/components/authoring/dialog"</w:t>
+      </w:r>
+    </w:p>
+    <w:p>
+      <w:r>
+        <w:t>This way we can load the clientLibs (harshithLibs) while editing the component A</w:t>
       </w:r>
     </w:p>
     <w:p>
@@ -385,15 +207,7 @@
         <w:pStyle w:val="Heading1"/>
       </w:pPr>
       <w:r>
-        <w:t xml:space="preserve">Using </w:t>
-      </w:r>
-      <w:proofErr w:type="spellStart"/>
-      <w:r>
-        <w:t>includeClientLibs</w:t>
-      </w:r>
-      <w:proofErr w:type="spellEnd"/>
-      <w:r>
-        <w:t xml:space="preserve"> (granite UI component)</w:t>
+        <w:t>Using includeClientLibs (granite UI component)</w:t>
       </w:r>
     </w:p>
     <w:p>
@@ -411,73 +225,20 @@
           <w:b/>
           <w:bCs/>
         </w:rPr>
-        <w:t>/libs/granite/</w:t>
-      </w:r>
-      <w:proofErr w:type="spellStart"/>
-      <w:r>
-        <w:rPr>
-          <w:b/>
+        <w:t>/libs/granite/ui/components/coral/foundation/includeclientlibs</w:t>
+      </w:r>
+    </w:p>
+    <w:p>
+      <w:pPr>
+        <w:rPr>
           <w:bCs/>
         </w:rPr>
-        <w:t>ui</w:t>
-      </w:r>
-      <w:proofErr w:type="spellEnd"/>
-      <w:r>
-        <w:rPr>
-          <w:b/>
+      </w:pPr>
+      <w:r>
+        <w:rPr>
           <w:bCs/>
         </w:rPr>
-        <w:t>/components/coral/foundation/</w:t>
-      </w:r>
-      <w:proofErr w:type="spellStart"/>
-      <w:r>
-        <w:rPr>
-          <w:b/>
-          <w:bCs/>
-        </w:rPr>
-        <w:t>includeclientlibs</w:t>
-      </w:r>
-      <w:proofErr w:type="spellEnd"/>
-    </w:p>
-    <w:p>
-      <w:pPr>
-        <w:rPr>
-          <w:bCs/>
-        </w:rPr>
-      </w:pPr>
-      <w:r>
-        <w:rPr>
-          <w:bCs/>
-        </w:rPr>
-        <w:t xml:space="preserve">For our custom </w:t>
-      </w:r>
-      <w:proofErr w:type="spellStart"/>
-      <w:r>
-        <w:rPr>
-          <w:bCs/>
-        </w:rPr>
-        <w:t>clientlibs</w:t>
-      </w:r>
-      <w:proofErr w:type="spellEnd"/>
-      <w:r>
-        <w:rPr>
-          <w:bCs/>
-        </w:rPr>
-        <w:t xml:space="preserve"> to be invoked for a particular dialog on </w:t>
-      </w:r>
-      <w:proofErr w:type="gramStart"/>
-      <w:r>
-        <w:rPr>
-          <w:bCs/>
-        </w:rPr>
-        <w:t>page ,</w:t>
-      </w:r>
-      <w:proofErr w:type="gramEnd"/>
-      <w:r>
-        <w:rPr>
-          <w:bCs/>
-        </w:rPr>
-        <w:t xml:space="preserve"> we need to create a new node with any name and a property </w:t>
+        <w:t xml:space="preserve">For our custom clientlibs to be invoked for a particular dialog on page , we need to create a new node with any name and a property </w:t>
       </w:r>
       <w:r>
         <w:rPr>
@@ -546,170 +307,129 @@
         <w:rPr>
           <w:bCs/>
         </w:rPr>
-        <w:t xml:space="preserve">Add property – </w:t>
-      </w:r>
-      <w:proofErr w:type="spellStart"/>
-      <w:r>
+        <w:t>Add property – js – to load js specific clientlibs  and the property value is the category of js clientlibs</w:t>
+      </w:r>
+    </w:p>
+    <w:p>
+      <w:pPr>
         <w:rPr>
           <w:bCs/>
         </w:rPr>
-        <w:t>js</w:t>
-      </w:r>
-      <w:proofErr w:type="spellEnd"/>
+      </w:pPr>
       <w:r>
         <w:rPr>
           <w:bCs/>
         </w:rPr>
-        <w:t xml:space="preserve"> – to load </w:t>
-      </w:r>
-      <w:proofErr w:type="spellStart"/>
+        <w:tab/>
+        <w:t xml:space="preserve">              Css – to load css specific clientlibs</w:t>
+      </w:r>
       <w:r>
         <w:rPr>
           <w:bCs/>
         </w:rPr>
-        <w:t>js</w:t>
-      </w:r>
-      <w:proofErr w:type="spellEnd"/>
+        <w:t xml:space="preserve"> </w:t>
+      </w:r>
       <w:r>
         <w:rPr>
           <w:bCs/>
         </w:rPr>
-        <w:t xml:space="preserve"> specific </w:t>
-      </w:r>
-      <w:proofErr w:type="spellStart"/>
-      <w:proofErr w:type="gramStart"/>
+        <w:t>and the prop</w:t>
+      </w:r>
       <w:r>
         <w:rPr>
           <w:bCs/>
         </w:rPr>
-        <w:t>clientlibs</w:t>
-      </w:r>
-      <w:proofErr w:type="spellEnd"/>
+        <w:t>erty value is the category of css</w:t>
+      </w:r>
       <w:r>
         <w:rPr>
           <w:bCs/>
         </w:rPr>
-        <w:t xml:space="preserve">  and</w:t>
-      </w:r>
-      <w:proofErr w:type="gramEnd"/>
-      <w:r>
+        <w:t xml:space="preserve"> clientlibs</w:t>
+      </w:r>
+    </w:p>
+    <w:p>
+      <w:pPr>
         <w:rPr>
           <w:bCs/>
         </w:rPr>
-        <w:t xml:space="preserve"> the property value is the category of </w:t>
-      </w:r>
-      <w:proofErr w:type="spellStart"/>
-      <w:r>
+      </w:pPr>
+    </w:p>
+    <w:p>
+      <w:pPr>
         <w:rPr>
           <w:bCs/>
         </w:rPr>
-        <w:t>js</w:t>
-      </w:r>
-      <w:proofErr w:type="spellEnd"/>
-      <w:r>
+      </w:pPr>
+    </w:p>
+    <w:p>
+      <w:pPr>
         <w:rPr>
           <w:bCs/>
         </w:rPr>
-        <w:t xml:space="preserve"> </w:t>
-      </w:r>
-      <w:proofErr w:type="spellStart"/>
+      </w:pPr>
       <w:r>
         <w:rPr>
           <w:bCs/>
         </w:rPr>
-        <w:t>clientlibs</w:t>
-      </w:r>
-      <w:proofErr w:type="spellEnd"/>
-    </w:p>
-    <w:p>
-      <w:pPr>
-        <w:rPr>
-          <w:bCs/>
-        </w:rPr>
-      </w:pPr>
-      <w:r>
-        <w:rPr>
-          <w:bCs/>
-        </w:rPr>
-        <w:tab/>
-        <w:t xml:space="preserve">              </w:t>
-      </w:r>
-      <w:proofErr w:type="spellStart"/>
-      <w:r>
-        <w:rPr>
-          <w:bCs/>
-        </w:rPr>
-        <w:t>Css</w:t>
-      </w:r>
-      <w:proofErr w:type="spellEnd"/>
-      <w:r>
-        <w:rPr>
-          <w:bCs/>
-        </w:rPr>
-        <w:t xml:space="preserve"> – to load </w:t>
-      </w:r>
-      <w:proofErr w:type="spellStart"/>
-      <w:r>
-        <w:rPr>
-          <w:bCs/>
-        </w:rPr>
-        <w:t>css</w:t>
-      </w:r>
-      <w:proofErr w:type="spellEnd"/>
-      <w:r>
-        <w:rPr>
-          <w:bCs/>
-        </w:rPr>
-        <w:t xml:space="preserve"> specific </w:t>
-      </w:r>
-      <w:proofErr w:type="spellStart"/>
-      <w:r>
-        <w:rPr>
-          <w:bCs/>
-        </w:rPr>
-        <w:t>clientlibs</w:t>
-      </w:r>
-      <w:proofErr w:type="spellEnd"/>
-      <w:r>
-        <w:rPr>
-          <w:bCs/>
-        </w:rPr>
-        <w:t xml:space="preserve"> </w:t>
-      </w:r>
-      <w:r>
-        <w:rPr>
-          <w:bCs/>
-        </w:rPr>
-        <w:t>and the prop</w:t>
-      </w:r>
-      <w:r>
-        <w:rPr>
-          <w:bCs/>
-        </w:rPr>
-        <w:t xml:space="preserve">erty value is the category of </w:t>
-      </w:r>
-      <w:proofErr w:type="spellStart"/>
-      <w:r>
-        <w:rPr>
-          <w:bCs/>
-        </w:rPr>
-        <w:t>css</w:t>
-      </w:r>
-      <w:proofErr w:type="spellEnd"/>
-      <w:r>
-        <w:rPr>
-          <w:bCs/>
-        </w:rPr>
-        <w:t xml:space="preserve"> </w:t>
-      </w:r>
-      <w:proofErr w:type="spellStart"/>
-      <w:r>
-        <w:rPr>
-          <w:bCs/>
-        </w:rPr>
-        <w:t>clientlibs</w:t>
-      </w:r>
-      <w:proofErr w:type="spellEnd"/>
+        <w:t>Extending Page Authoring – providing new editing actions</w:t>
+      </w:r>
+      <w:bookmarkStart w:id="0" w:name="_GoBack"/>
+      <w:bookmarkEnd w:id="0"/>
+    </w:p>
+    <w:p>
+      <w:r>
+        <w:t>AEM provides various mechanisms to enable you to customize the page authoring functionality (and the </w:t>
+      </w:r>
+      <w:hyperlink r:id="rId6" w:tgtFrame="_self" w:history="1">
+        <w:r>
+          <w:rPr>
+            <w:rStyle w:val="Hyperlink"/>
+          </w:rPr>
+          <w:t>consoles </w:t>
+        </w:r>
+      </w:hyperlink>
+      <w:r>
+        <w:t>) of your authoring instance.</w:t>
+      </w:r>
+    </w:p>
+    <w:p>
+      <w:pPr>
+        <w:numPr>
+          <w:ilvl w:val="0"/>
+          <w:numId w:val="2"/>
+        </w:numPr>
+      </w:pPr>
+      <w:r>
+        <w:t>Clientlibs</w:t>
+      </w:r>
+    </w:p>
+    <w:p>
+      <w:r>
+        <w:t>Clientlibs allow you to extend the default implementation to realize new functionality, while reusing the standard functions, objects, and methods. When customizing, you can create your own clientlib under /apps. The new clientlib must:</w:t>
+      </w:r>
+    </w:p>
+    <w:p>
+      <w:pPr>
+        <w:numPr>
+          <w:ilvl w:val="1"/>
+          <w:numId w:val="2"/>
+        </w:numPr>
+      </w:pPr>
+      <w:r>
+        <w:t>depend on the authoring clientlib cq.authoring.editor.sites.page</w:t>
+      </w:r>
+    </w:p>
+    <w:p>
+      <w:pPr>
+        <w:numPr>
+          <w:ilvl w:val="1"/>
+          <w:numId w:val="2"/>
+        </w:numPr>
+      </w:pPr>
+      <w:r>
+        <w:t>be part of the appropriate cq.authoring.editor.sites.page.hook category</w:t>
+      </w:r>
     </w:p>
     <w:p/>
     <w:p>
@@ -717,12 +437,11 @@
         <w:pStyle w:val="Heading1"/>
       </w:pPr>
       <w:r>
-        <w:lastRenderedPageBreak/>
         <w:t>Useful Links</w:t>
       </w:r>
     </w:p>
     <w:p>
-      <w:hyperlink r:id="rId6" w:history="1">
+      <w:hyperlink r:id="rId7" w:history="1">
         <w:r>
           <w:rPr>
             <w:rStyle w:val="Hyperlink"/>
@@ -740,7 +459,7 @@
       <w:r>
         <w:t xml:space="preserve">Granite UI - </w:t>
       </w:r>
-      <w:hyperlink r:id="rId7" w:history="1">
+      <w:hyperlink r:id="rId8" w:history="1">
         <w:r>
           <w:rPr>
             <w:rStyle w:val="Hyperlink"/>
@@ -758,20 +477,7 @@
     </w:p>
     <w:p>
       <w:r>
-        <w:t xml:space="preserve">WEM </w:t>
-      </w:r>
-      <w:proofErr w:type="spellStart"/>
-      <w:proofErr w:type="gramStart"/>
-      <w:r>
-        <w:t>Git</w:t>
-      </w:r>
-      <w:proofErr w:type="spellEnd"/>
-      <w:r>
-        <w:t xml:space="preserve"> :</w:t>
-      </w:r>
-      <w:proofErr w:type="gramEnd"/>
-      <w:r>
-        <w:t xml:space="preserve"> </w:t>
+        <w:t xml:space="preserve">WEM Git : </w:t>
       </w:r>
     </w:p>
     <w:p>
@@ -780,17 +486,14 @@
       </w:r>
     </w:p>
     <w:p/>
-    <w:p>
-      <w:bookmarkStart w:id="0" w:name="_GoBack"/>
-      <w:bookmarkEnd w:id="0"/>
-    </w:p>
+    <w:p/>
     <w:p>
       <w:r>
         <w:br w:type="page"/>
       </w:r>
     </w:p>
     <w:p>
-      <w:hyperlink r:id="rId8" w:history="1">
+      <w:hyperlink r:id="rId9" w:history="1">
         <w:r>
           <w:rPr>
             <w:rStyle w:val="Hyperlink"/>
@@ -805,7 +508,7 @@
           <w:rStyle w:val="Hyperlink"/>
         </w:rPr>
       </w:pPr>
-      <w:hyperlink r:id="rId9" w:history="1">
+      <w:hyperlink r:id="rId10" w:history="1">
         <w:r>
           <w:rPr>
             <w:rStyle w:val="Hyperlink"/>
@@ -828,31 +531,13 @@
       <w:r>
         <w:t xml:space="preserve"> in </w:t>
       </w:r>
-      <w:proofErr w:type="spellStart"/>
       <w:r>
         <w:rPr>
           <w:b/>
           <w:sz w:val="24"/>
         </w:rPr>
-        <w:t>wem</w:t>
-      </w:r>
-      <w:proofErr w:type="spellEnd"/>
-      <w:r>
-        <w:rPr>
-          <w:b/>
-          <w:sz w:val="24"/>
-        </w:rPr>
-        <w:t xml:space="preserve"> </w:t>
-      </w:r>
-      <w:proofErr w:type="spellStart"/>
-      <w:r>
-        <w:rPr>
-          <w:b/>
-          <w:sz w:val="24"/>
-        </w:rPr>
-        <w:t>git</w:t>
-      </w:r>
-      <w:proofErr w:type="spellEnd"/>
+        <w:t>wem git</w:t>
+      </w:r>
     </w:p>
     <w:p/>
     <w:sectPr>
@@ -953,8 +638,160 @@
       </w:pPr>
     </w:lvl>
   </w:abstractNum>
+  <w:abstractNum w:abstractNumId="1" w15:restartNumberingAfterBreak="0">
+    <w:nsid w:val="59166BD6"/>
+    <w:multiLevelType w:val="multilevel"/>
+    <w:tmpl w:val="5D1EADA2"/>
+    <w:lvl w:ilvl="0">
+      <w:start w:val="1"/>
+      <w:numFmt w:val="bullet"/>
+      <w:lvlText w:val=""/>
+      <w:lvlJc w:val="left"/>
+      <w:pPr>
+        <w:tabs>
+          <w:tab w:val="num" w:pos="720"/>
+        </w:tabs>
+        <w:ind w:left="720" w:hanging="360"/>
+      </w:pPr>
+      <w:rPr>
+        <w:rFonts w:ascii="Symbol" w:hAnsi="Symbol" w:hint="default"/>
+        <w:sz w:val="20"/>
+      </w:rPr>
+    </w:lvl>
+    <w:lvl w:ilvl="1">
+      <w:start w:val="1"/>
+      <w:numFmt w:val="bullet"/>
+      <w:lvlText w:val="o"/>
+      <w:lvlJc w:val="left"/>
+      <w:pPr>
+        <w:tabs>
+          <w:tab w:val="num" w:pos="1440"/>
+        </w:tabs>
+        <w:ind w:left="1440" w:hanging="360"/>
+      </w:pPr>
+      <w:rPr>
+        <w:rFonts w:ascii="Courier New" w:hAnsi="Courier New" w:hint="default"/>
+        <w:sz w:val="20"/>
+      </w:rPr>
+    </w:lvl>
+    <w:lvl w:ilvl="2" w:tentative="1">
+      <w:start w:val="1"/>
+      <w:numFmt w:val="bullet"/>
+      <w:lvlText w:val=""/>
+      <w:lvlJc w:val="left"/>
+      <w:pPr>
+        <w:tabs>
+          <w:tab w:val="num" w:pos="2160"/>
+        </w:tabs>
+        <w:ind w:left="2160" w:hanging="360"/>
+      </w:pPr>
+      <w:rPr>
+        <w:rFonts w:ascii="Symbol" w:hAnsi="Symbol" w:hint="default"/>
+        <w:sz w:val="20"/>
+      </w:rPr>
+    </w:lvl>
+    <w:lvl w:ilvl="3" w:tentative="1">
+      <w:start w:val="1"/>
+      <w:numFmt w:val="bullet"/>
+      <w:lvlText w:val=""/>
+      <w:lvlJc w:val="left"/>
+      <w:pPr>
+        <w:tabs>
+          <w:tab w:val="num" w:pos="2880"/>
+        </w:tabs>
+        <w:ind w:left="2880" w:hanging="360"/>
+      </w:pPr>
+      <w:rPr>
+        <w:rFonts w:ascii="Symbol" w:hAnsi="Symbol" w:hint="default"/>
+        <w:sz w:val="20"/>
+      </w:rPr>
+    </w:lvl>
+    <w:lvl w:ilvl="4" w:tentative="1">
+      <w:start w:val="1"/>
+      <w:numFmt w:val="bullet"/>
+      <w:lvlText w:val=""/>
+      <w:lvlJc w:val="left"/>
+      <w:pPr>
+        <w:tabs>
+          <w:tab w:val="num" w:pos="3600"/>
+        </w:tabs>
+        <w:ind w:left="3600" w:hanging="360"/>
+      </w:pPr>
+      <w:rPr>
+        <w:rFonts w:ascii="Symbol" w:hAnsi="Symbol" w:hint="default"/>
+        <w:sz w:val="20"/>
+      </w:rPr>
+    </w:lvl>
+    <w:lvl w:ilvl="5" w:tentative="1">
+      <w:start w:val="1"/>
+      <w:numFmt w:val="bullet"/>
+      <w:lvlText w:val=""/>
+      <w:lvlJc w:val="left"/>
+      <w:pPr>
+        <w:tabs>
+          <w:tab w:val="num" w:pos="4320"/>
+        </w:tabs>
+        <w:ind w:left="4320" w:hanging="360"/>
+      </w:pPr>
+      <w:rPr>
+        <w:rFonts w:ascii="Symbol" w:hAnsi="Symbol" w:hint="default"/>
+        <w:sz w:val="20"/>
+      </w:rPr>
+    </w:lvl>
+    <w:lvl w:ilvl="6" w:tentative="1">
+      <w:start w:val="1"/>
+      <w:numFmt w:val="bullet"/>
+      <w:lvlText w:val=""/>
+      <w:lvlJc w:val="left"/>
+      <w:pPr>
+        <w:tabs>
+          <w:tab w:val="num" w:pos="5040"/>
+        </w:tabs>
+        <w:ind w:left="5040" w:hanging="360"/>
+      </w:pPr>
+      <w:rPr>
+        <w:rFonts w:ascii="Symbol" w:hAnsi="Symbol" w:hint="default"/>
+        <w:sz w:val="20"/>
+      </w:rPr>
+    </w:lvl>
+    <w:lvl w:ilvl="7" w:tentative="1">
+      <w:start w:val="1"/>
+      <w:numFmt w:val="bullet"/>
+      <w:lvlText w:val=""/>
+      <w:lvlJc w:val="left"/>
+      <w:pPr>
+        <w:tabs>
+          <w:tab w:val="num" w:pos="5760"/>
+        </w:tabs>
+        <w:ind w:left="5760" w:hanging="360"/>
+      </w:pPr>
+      <w:rPr>
+        <w:rFonts w:ascii="Symbol" w:hAnsi="Symbol" w:hint="default"/>
+        <w:sz w:val="20"/>
+      </w:rPr>
+    </w:lvl>
+    <w:lvl w:ilvl="8" w:tentative="1">
+      <w:start w:val="1"/>
+      <w:numFmt w:val="bullet"/>
+      <w:lvlText w:val=""/>
+      <w:lvlJc w:val="left"/>
+      <w:pPr>
+        <w:tabs>
+          <w:tab w:val="num" w:pos="6480"/>
+        </w:tabs>
+        <w:ind w:left="6480" w:hanging="360"/>
+      </w:pPr>
+      <w:rPr>
+        <w:rFonts w:ascii="Symbol" w:hAnsi="Symbol" w:hint="default"/>
+        <w:sz w:val="20"/>
+      </w:rPr>
+    </w:lvl>
+  </w:abstractNum>
   <w:num w:numId="1">
     <w:abstractNumId w:val="0"/>
+  </w:num>
+  <w:num w:numId="2">
+    <w:abstractNumId w:val="1"/>
   </w:num>
 </w:numbering>
 </file>
@@ -1377,7 +1214,6 @@
   <w:style w:type="character" w:default="1" w:styleId="DefaultParagraphFont">
     <w:name w:val="Default Paragraph Font"/>
     <w:uiPriority w:val="1"/>
-    <w:semiHidden/>
     <w:unhideWhenUsed/>
   </w:style>
   <w:style w:type="table" w:default="1" w:styleId="TableNormal">
@@ -1429,7 +1265,6 @@
     <w:name w:val="Hyperlink"/>
     <w:basedOn w:val="DefaultParagraphFont"/>
     <w:uiPriority w:val="99"/>
-    <w:semiHidden/>
     <w:unhideWhenUsed/>
     <w:rsid w:val="00D923F9"/>
     <w:rPr>

</xml_diff>